<commit_message>
hourly journals and code are added
</commit_message>
<xml_diff>
--- a/Phase 1/Activity 2/Documents/Phase 1 - Initial requiements-FTP-PerformanceMeasure.docx
+++ b/Phase 1/Activity 2/Documents/Phase 1 - Initial requiements-FTP-PerformanceMeasure.docx
@@ -1,6 +1,6 @@
 
 <file path=word/document.xml><?xml version="1.0" encoding="utf-8"?>
-<w:document xmlns:wpc="http://schemas.microsoft.com/office/word/2010/wordprocessingCanvas" xmlns:mo="http://schemas.microsoft.com/office/mac/office/2008/main" xmlns:mc="http://schemas.openxmlformats.org/markup-compatibility/2006" xmlns:mv="urn:schemas-microsoft-com:mac:vml" xmlns:o="urn:schemas-microsoft-com:office:office" xmlns:r="http://schemas.openxmlformats.org/officeDocument/2006/relationships" xmlns:m="http://schemas.openxmlformats.org/officeDocument/2006/math" xmlns:v="urn:schemas-microsoft-com:vml" xmlns:wp14="http://schemas.microsoft.com/office/word/2010/wordprocessingDrawing" xmlns:wp="http://schemas.openxmlformats.org/drawingml/2006/wordprocessingDrawing" xmlns:w10="urn:schemas-microsoft-com:office:word" xmlns:w="http://schemas.openxmlformats.org/wordprocessingml/2006/main" xmlns:w14="http://schemas.microsoft.com/office/word/2010/wordml" xmlns:wpg="http://schemas.microsoft.com/office/word/2010/wordprocessingGroup" xmlns:wpi="http://schemas.microsoft.com/office/word/2010/wordprocessingInk" xmlns:wne="http://schemas.microsoft.com/office/word/2006/wordml" xmlns:wps="http://schemas.microsoft.com/office/word/2010/wordprocessingShape" mc:Ignorable="w14 wp14">
+<w:document xmlns:wpc="http://schemas.microsoft.com/office/word/2010/wordprocessingCanvas" xmlns:mc="http://schemas.openxmlformats.org/markup-compatibility/2006" xmlns:o="urn:schemas-microsoft-com:office:office" xmlns:r="http://schemas.openxmlformats.org/officeDocument/2006/relationships" xmlns:m="http://schemas.openxmlformats.org/officeDocument/2006/math" xmlns:v="urn:schemas-microsoft-com:vml" xmlns:wp14="http://schemas.microsoft.com/office/word/2010/wordprocessingDrawing" xmlns:wp="http://schemas.openxmlformats.org/drawingml/2006/wordprocessingDrawing" xmlns:w10="urn:schemas-microsoft-com:office:word" xmlns:w="http://schemas.openxmlformats.org/wordprocessingml/2006/main" xmlns:w14="http://schemas.microsoft.com/office/word/2010/wordml" xmlns:wpg="http://schemas.microsoft.com/office/word/2010/wordprocessingGroup" xmlns:wpi="http://schemas.microsoft.com/office/word/2010/wordprocessingInk" xmlns:wne="http://schemas.microsoft.com/office/word/2006/wordml" xmlns:wps="http://schemas.microsoft.com/office/word/2010/wordprocessingShape" mc:Ignorable="w14 wp14">
   <w:body>
     <w:p>
       <w:pPr>
@@ -106,6 +106,7 @@
       <w:r>
         <w:rPr>
           <w:noProof/>
+          <w:lang w:eastAsia="zh-CN"/>
         </w:rPr>
         <w:drawing>
           <wp:inline distT="0" distB="0" distL="0" distR="0" wp14:anchorId="30554453" wp14:editId="522AFCDE">
@@ -184,6 +185,7 @@
       <w:r>
         <w:rPr>
           <w:noProof/>
+          <w:lang w:eastAsia="zh-CN"/>
         </w:rPr>
         <w:drawing>
           <wp:inline distT="0" distB="0" distL="0" distR="0" wp14:anchorId="2CF23E88" wp14:editId="6455B58E">
@@ -266,6 +268,7 @@
       </w:r>
       <w:bookmarkStart w:id="3" w:name="_Toc366847403"/>
       <w:r>
+        <w:lastRenderedPageBreak/>
         <w:t>Measuring Performance</w:t>
       </w:r>
       <w:bookmarkEnd w:id="3"/>
@@ -552,21 +555,12 @@
       <w:r>
         <w:rPr>
           <w:bCs/>
-        </w:rPr>
-        <w:t>A conversation is when a client sends a request for a file download and when it receives the last response of data chunk</w:t>
-      </w:r>
-      <w:r>
-        <w:rPr>
-          <w:bCs/>
-        </w:rPr>
-        <w:t xml:space="preserve"> for that file</w:t>
-      </w:r>
-      <w:r>
-        <w:rPr>
-          <w:bCs/>
-        </w:rPr>
-        <w:t xml:space="preserve"> from the server</w:t>
-      </w:r>
+          <w:highlight w:val="yellow"/>
+        </w:rPr>
+        <w:t>A conversation is when a client sends a request for a file download and when it receives the last response of data chunk for that file from the server</w:t>
+      </w:r>
+      <w:bookmarkStart w:id="6" w:name="_GoBack"/>
+      <w:bookmarkEnd w:id="6"/>
     </w:p>
     <w:p>
       <w:pPr>
@@ -610,11 +604,12 @@
       <w:pPr>
         <w:pStyle w:val="H2-Proposal"/>
       </w:pPr>
-      <w:bookmarkStart w:id="6" w:name="_Toc366847406"/>
-      <w:r>
+      <w:bookmarkStart w:id="7" w:name="_Toc366847406"/>
+      <w:r>
+        <w:lastRenderedPageBreak/>
         <w:t>Application Material</w:t>
       </w:r>
-      <w:bookmarkEnd w:id="6"/>
+      <w:bookmarkEnd w:id="7"/>
     </w:p>
     <w:p>
       <w:pPr>
@@ -702,10 +697,8 @@
     </w:p>
     <w:p>
       <w:pPr>
-        <w:pStyle w:val="Title"/>
-      </w:pPr>
-      <w:bookmarkStart w:id="7" w:name="_GoBack"/>
-      <w:bookmarkEnd w:id="7"/>
+        <w:pStyle w:val="a3"/>
+      </w:pPr>
     </w:p>
     <w:p/>
     <w:sectPr>
@@ -719,7 +712,7 @@
 </file>
 
 <file path=word/numbering.xml><?xml version="1.0" encoding="utf-8"?>
-<w:numbering xmlns:wpc="http://schemas.microsoft.com/office/word/2010/wordprocessingCanvas" xmlns:mo="http://schemas.microsoft.com/office/mac/office/2008/main" xmlns:mc="http://schemas.openxmlformats.org/markup-compatibility/2006" xmlns:mv="urn:schemas-microsoft-com:mac:vml" xmlns:o="urn:schemas-microsoft-com:office:office" xmlns:r="http://schemas.openxmlformats.org/officeDocument/2006/relationships" xmlns:m="http://schemas.openxmlformats.org/officeDocument/2006/math" xmlns:v="urn:schemas-microsoft-com:vml" xmlns:wp14="http://schemas.microsoft.com/office/word/2010/wordprocessingDrawing" xmlns:wp="http://schemas.openxmlformats.org/drawingml/2006/wordprocessingDrawing" xmlns:w10="urn:schemas-microsoft-com:office:word" xmlns:w="http://schemas.openxmlformats.org/wordprocessingml/2006/main" xmlns:w14="http://schemas.microsoft.com/office/word/2010/wordml" xmlns:wpg="http://schemas.microsoft.com/office/word/2010/wordprocessingGroup" xmlns:wpi="http://schemas.microsoft.com/office/word/2010/wordprocessingInk" xmlns:wne="http://schemas.microsoft.com/office/word/2006/wordml" xmlns:wps="http://schemas.microsoft.com/office/word/2010/wordprocessingShape" mc:Ignorable="w14 wp14">
+<w:numbering xmlns:wpc="http://schemas.microsoft.com/office/word/2010/wordprocessingCanvas" xmlns:mc="http://schemas.openxmlformats.org/markup-compatibility/2006" xmlns:o="urn:schemas-microsoft-com:office:office" xmlns:r="http://schemas.openxmlformats.org/officeDocument/2006/relationships" xmlns:m="http://schemas.openxmlformats.org/officeDocument/2006/math" xmlns:v="urn:schemas-microsoft-com:vml" xmlns:wp14="http://schemas.microsoft.com/office/word/2010/wordprocessingDrawing" xmlns:wp="http://schemas.openxmlformats.org/drawingml/2006/wordprocessingDrawing" xmlns:w10="urn:schemas-microsoft-com:office:word" xmlns:w="http://schemas.openxmlformats.org/wordprocessingml/2006/main" xmlns:w14="http://schemas.microsoft.com/office/word/2010/wordml" xmlns:wpg="http://schemas.microsoft.com/office/word/2010/wordprocessingGroup" xmlns:wpi="http://schemas.microsoft.com/office/word/2010/wordprocessingInk" xmlns:wne="http://schemas.microsoft.com/office/word/2006/wordml" xmlns:wps="http://schemas.microsoft.com/office/word/2010/wordprocessingShape" mc:Ignorable="w14 wp14">
   <w:abstractNum w:abstractNumId="0">
     <w:nsid w:val="0E5F7B30"/>
     <w:multiLevelType w:val="hybridMultilevel"/>
@@ -1209,7 +1202,7 @@
     </w:rPrDefault>
     <w:pPrDefault/>
   </w:docDefaults>
-  <w:latentStyles w:defLockedState="0" w:defUIPriority="99" w:defSemiHidden="1" w:defUnhideWhenUsed="1" w:defQFormat="0" w:count="276">
+  <w:latentStyles w:defLockedState="0" w:defUIPriority="99" w:defSemiHidden="1" w:defUnhideWhenUsed="1" w:defQFormat="0" w:count="267">
     <w:lsdException w:name="Normal" w:semiHidden="0" w:uiPriority="0" w:unhideWhenUsed="0" w:qFormat="1"/>
     <w:lsdException w:name="heading 1" w:semiHidden="0" w:uiPriority="9" w:unhideWhenUsed="0" w:qFormat="1"/>
     <w:lsdException w:name="heading 2" w:uiPriority="9" w:qFormat="1"/>
@@ -1348,7 +1341,7 @@
     <w:lsdException w:name="Bibliography" w:uiPriority="37"/>
     <w:lsdException w:name="TOC Heading" w:uiPriority="39" w:qFormat="1"/>
   </w:latentStyles>
-  <w:style w:type="paragraph" w:default="1" w:styleId="Normal">
+  <w:style w:type="paragraph" w:default="1" w:styleId="a">
     <w:name w:val="Normal"/>
     <w:qFormat/>
     <w:rsid w:val="001B5382"/>
@@ -1361,13 +1354,13 @@
       <w:szCs w:val="22"/>
     </w:rPr>
   </w:style>
-  <w:style w:type="character" w:default="1" w:styleId="DefaultParagraphFont">
+  <w:style w:type="character" w:default="1" w:styleId="a0">
     <w:name w:val="Default Paragraph Font"/>
     <w:uiPriority w:val="1"/>
     <w:semiHidden/>
     <w:unhideWhenUsed/>
   </w:style>
-  <w:style w:type="table" w:default="1" w:styleId="TableNormal">
+  <w:style w:type="table" w:default="1" w:styleId="a1">
     <w:name w:val="Normal Table"/>
     <w:uiPriority w:val="99"/>
     <w:semiHidden/>
@@ -1382,7 +1375,7 @@
       </w:tblCellMar>
     </w:tblPr>
   </w:style>
-  <w:style w:type="numbering" w:default="1" w:styleId="NoList">
+  <w:style w:type="numbering" w:default="1" w:styleId="a2">
     <w:name w:val="No List"/>
     <w:uiPriority w:val="99"/>
     <w:semiHidden/>
@@ -1390,7 +1383,7 @@
   </w:style>
   <w:style w:type="paragraph" w:customStyle="1" w:styleId="ParaProposal">
     <w:name w:val="Para Proposal"/>
-    <w:basedOn w:val="Normal"/>
+    <w:basedOn w:val="a"/>
     <w:link w:val="ParaProposalChar"/>
     <w:qFormat/>
     <w:rsid w:val="001B5382"/>
@@ -1409,18 +1402,18 @@
   </w:style>
   <w:style w:type="character" w:customStyle="1" w:styleId="ParaProposalChar">
     <w:name w:val="Para Proposal Char"/>
-    <w:basedOn w:val="DefaultParagraphFont"/>
+    <w:basedOn w:val="a0"/>
     <w:link w:val="ParaProposal"/>
     <w:rsid w:val="001B5382"/>
     <w:rPr>
       <w:rFonts w:ascii="Times New Roman" w:eastAsia="Times New Roman" w:hAnsi="Times New Roman" w:cs="Times New Roman"/>
     </w:rPr>
   </w:style>
-  <w:style w:type="paragraph" w:styleId="Title">
+  <w:style w:type="paragraph" w:styleId="a3">
     <w:name w:val="Title"/>
-    <w:basedOn w:val="Normal"/>
-    <w:next w:val="Normal"/>
-    <w:link w:val="TitleChar"/>
+    <w:basedOn w:val="a"/>
+    <w:next w:val="a"/>
+    <w:link w:val="Char"/>
     <w:uiPriority w:val="10"/>
     <w:qFormat/>
     <w:rsid w:val="001B5382"/>
@@ -1440,10 +1433,10 @@
       <w:szCs w:val="52"/>
     </w:rPr>
   </w:style>
-  <w:style w:type="character" w:customStyle="1" w:styleId="TitleChar">
-    <w:name w:val="Title Char"/>
-    <w:basedOn w:val="DefaultParagraphFont"/>
-    <w:link w:val="Title"/>
+  <w:style w:type="character" w:customStyle="1" w:styleId="Char">
+    <w:name w:val="标题 Char"/>
+    <w:basedOn w:val="a0"/>
+    <w:link w:val="a3"/>
     <w:uiPriority w:val="10"/>
     <w:rsid w:val="001B5382"/>
     <w:rPr>
@@ -1457,7 +1450,7 @@
   </w:style>
   <w:style w:type="paragraph" w:customStyle="1" w:styleId="H2-Proposal">
     <w:name w:val="H2-Proposal"/>
-    <w:basedOn w:val="Title"/>
+    <w:basedOn w:val="a3"/>
     <w:link w:val="H2-ProposalChar"/>
     <w:qFormat/>
     <w:rsid w:val="001B5382"/>
@@ -1488,7 +1481,7 @@
   </w:style>
   <w:style w:type="character" w:customStyle="1" w:styleId="H2-ProposalChar">
     <w:name w:val="H2-Proposal Char"/>
-    <w:basedOn w:val="DefaultParagraphFont"/>
+    <w:basedOn w:val="a0"/>
     <w:link w:val="H2-Proposal"/>
     <w:rsid w:val="001B5382"/>
     <w:rPr>
@@ -1499,7 +1492,7 @@
   </w:style>
   <w:style w:type="paragraph" w:customStyle="1" w:styleId="H1-Proposal">
     <w:name w:val="H1-Proposal"/>
-    <w:basedOn w:val="Normal"/>
+    <w:basedOn w:val="a"/>
     <w:link w:val="H1-ProposalChar"/>
     <w:qFormat/>
     <w:rsid w:val="001B5382"/>
@@ -1521,7 +1514,7 @@
   </w:style>
   <w:style w:type="character" w:customStyle="1" w:styleId="H1-ProposalChar">
     <w:name w:val="H1-Proposal Char"/>
-    <w:basedOn w:val="DefaultParagraphFont"/>
+    <w:basedOn w:val="a0"/>
     <w:link w:val="H1-Proposal"/>
     <w:rsid w:val="001B5382"/>
     <w:rPr>
@@ -1549,10 +1542,10 @@
       <w:i/>
     </w:rPr>
   </w:style>
-  <w:style w:type="paragraph" w:styleId="BalloonText">
+  <w:style w:type="paragraph" w:styleId="a4">
     <w:name w:val="Balloon Text"/>
-    <w:basedOn w:val="Normal"/>
-    <w:link w:val="BalloonTextChar"/>
+    <w:basedOn w:val="a"/>
+    <w:link w:val="Char0"/>
     <w:uiPriority w:val="99"/>
     <w:semiHidden/>
     <w:unhideWhenUsed/>
@@ -1566,10 +1559,10 @@
       <w:szCs w:val="18"/>
     </w:rPr>
   </w:style>
-  <w:style w:type="character" w:customStyle="1" w:styleId="BalloonTextChar">
-    <w:name w:val="Balloon Text Char"/>
-    <w:basedOn w:val="DefaultParagraphFont"/>
-    <w:link w:val="BalloonText"/>
+  <w:style w:type="character" w:customStyle="1" w:styleId="Char0">
+    <w:name w:val="批注框文本 Char"/>
+    <w:basedOn w:val="a0"/>
+    <w:link w:val="a4"/>
     <w:uiPriority w:val="99"/>
     <w:semiHidden/>
     <w:rsid w:val="001B5382"/>
@@ -1581,7 +1574,7 @@
   </w:style>
   <w:style w:type="paragraph" w:customStyle="1" w:styleId="ThesisBullits">
     <w:name w:val="Thesis Bullits"/>
-    <w:basedOn w:val="ListParagraph"/>
+    <w:basedOn w:val="a5"/>
     <w:link w:val="ThesisBullitsChar"/>
     <w:qFormat/>
     <w:rsid w:val="001B5382"/>
@@ -1599,16 +1592,16 @@
   </w:style>
   <w:style w:type="character" w:customStyle="1" w:styleId="ThesisBullitsChar">
     <w:name w:val="Thesis Bullits Char"/>
-    <w:basedOn w:val="DefaultParagraphFont"/>
+    <w:basedOn w:val="a0"/>
     <w:link w:val="ThesisBullits"/>
     <w:rsid w:val="001B5382"/>
     <w:rPr>
       <w:rFonts w:ascii="Times New Roman" w:eastAsia="Times New Roman" w:hAnsi="Times New Roman" w:cs="Times New Roman"/>
     </w:rPr>
   </w:style>
-  <w:style w:type="paragraph" w:styleId="ListParagraph">
+  <w:style w:type="paragraph" w:styleId="a5">
     <w:name w:val="List Paragraph"/>
-    <w:basedOn w:val="Normal"/>
+    <w:basedOn w:val="a"/>
     <w:uiPriority w:val="34"/>
     <w:qFormat/>
     <w:rsid w:val="001B5382"/>
@@ -1621,7 +1614,7 @@
 </file>
 
 <file path=word/stylesWithEffects.xml><?xml version="1.0" encoding="utf-8"?>
-<w:styles xmlns:wpc="http://schemas.microsoft.com/office/word/2010/wordprocessingCanvas" xmlns:mo="http://schemas.microsoft.com/office/mac/office/2008/main" xmlns:mc="http://schemas.openxmlformats.org/markup-compatibility/2006" xmlns:mv="urn:schemas-microsoft-com:mac:vml" xmlns:o="urn:schemas-microsoft-com:office:office" xmlns:r="http://schemas.openxmlformats.org/officeDocument/2006/relationships" xmlns:m="http://schemas.openxmlformats.org/officeDocument/2006/math" xmlns:v="urn:schemas-microsoft-com:vml" xmlns:wp14="http://schemas.microsoft.com/office/word/2010/wordprocessingDrawing" xmlns:wp="http://schemas.openxmlformats.org/drawingml/2006/wordprocessingDrawing" xmlns:w10="urn:schemas-microsoft-com:office:word" xmlns:w="http://schemas.openxmlformats.org/wordprocessingml/2006/main" xmlns:w14="http://schemas.microsoft.com/office/word/2010/wordml" xmlns:wpg="http://schemas.microsoft.com/office/word/2010/wordprocessingGroup" xmlns:wpi="http://schemas.microsoft.com/office/word/2010/wordprocessingInk" xmlns:wne="http://schemas.microsoft.com/office/word/2006/wordml" xmlns:wps="http://schemas.microsoft.com/office/word/2010/wordprocessingShape" mc:Ignorable="w14 wp14">
+<w:styles xmlns:wpc="http://schemas.microsoft.com/office/word/2010/wordprocessingCanvas" xmlns:mc="http://schemas.openxmlformats.org/markup-compatibility/2006" xmlns:o="urn:schemas-microsoft-com:office:office" xmlns:r="http://schemas.openxmlformats.org/officeDocument/2006/relationships" xmlns:m="http://schemas.openxmlformats.org/officeDocument/2006/math" xmlns:v="urn:schemas-microsoft-com:vml" xmlns:wp14="http://schemas.microsoft.com/office/word/2010/wordprocessingDrawing" xmlns:wp="http://schemas.openxmlformats.org/drawingml/2006/wordprocessingDrawing" xmlns:w10="urn:schemas-microsoft-com:office:word" xmlns:w="http://schemas.openxmlformats.org/wordprocessingml/2006/main" xmlns:w14="http://schemas.microsoft.com/office/word/2010/wordml" xmlns:wpg="http://schemas.microsoft.com/office/word/2010/wordprocessingGroup" xmlns:wpi="http://schemas.microsoft.com/office/word/2010/wordprocessingInk" xmlns:wne="http://schemas.microsoft.com/office/word/2006/wordml" xmlns:wps="http://schemas.microsoft.com/office/word/2010/wordprocessingShape" mc:Ignorable="w14 wp14">
   <w:docDefaults>
     <w:rPrDefault>
       <w:rPr>
@@ -1633,7 +1626,7 @@
     </w:rPrDefault>
     <w:pPrDefault/>
   </w:docDefaults>
-  <w:latentStyles w:defLockedState="0" w:defUIPriority="99" w:defSemiHidden="1" w:defUnhideWhenUsed="1" w:defQFormat="0" w:count="276">
+  <w:latentStyles w:defLockedState="0" w:defUIPriority="99" w:defSemiHidden="1" w:defUnhideWhenUsed="1" w:defQFormat="0" w:count="267">
     <w:lsdException w:name="Normal" w:semiHidden="0" w:uiPriority="0" w:unhideWhenUsed="0" w:qFormat="1"/>
     <w:lsdException w:name="heading 1" w:semiHidden="0" w:uiPriority="9" w:unhideWhenUsed="0" w:qFormat="1"/>
     <w:lsdException w:name="heading 2" w:uiPriority="9" w:qFormat="1"/>
@@ -1772,7 +1765,7 @@
     <w:lsdException w:name="Bibliography" w:uiPriority="37"/>
     <w:lsdException w:name="TOC Heading" w:uiPriority="39" w:qFormat="1"/>
   </w:latentStyles>
-  <w:style w:type="paragraph" w:default="1" w:styleId="Normal">
+  <w:style w:type="paragraph" w:default="1" w:styleId="a">
     <w:name w:val="Normal"/>
     <w:qFormat/>
     <w:rsid w:val="001B5382"/>
@@ -1785,13 +1778,13 @@
       <w:szCs w:val="22"/>
     </w:rPr>
   </w:style>
-  <w:style w:type="character" w:default="1" w:styleId="DefaultParagraphFont">
+  <w:style w:type="character" w:default="1" w:styleId="a0">
     <w:name w:val="Default Paragraph Font"/>
     <w:uiPriority w:val="1"/>
     <w:semiHidden/>
     <w:unhideWhenUsed/>
   </w:style>
-  <w:style w:type="table" w:default="1" w:styleId="TableNormal">
+  <w:style w:type="table" w:default="1" w:styleId="a1">
     <w:name w:val="Normal Table"/>
     <w:uiPriority w:val="99"/>
     <w:semiHidden/>
@@ -1806,7 +1799,7 @@
       </w:tblCellMar>
     </w:tblPr>
   </w:style>
-  <w:style w:type="numbering" w:default="1" w:styleId="NoList">
+  <w:style w:type="numbering" w:default="1" w:styleId="a2">
     <w:name w:val="No List"/>
     <w:uiPriority w:val="99"/>
     <w:semiHidden/>
@@ -1814,7 +1807,7 @@
   </w:style>
   <w:style w:type="paragraph" w:customStyle="1" w:styleId="ParaProposal">
     <w:name w:val="Para Proposal"/>
-    <w:basedOn w:val="Normal"/>
+    <w:basedOn w:val="a"/>
     <w:link w:val="ParaProposalChar"/>
     <w:qFormat/>
     <w:rsid w:val="001B5382"/>
@@ -1833,18 +1826,18 @@
   </w:style>
   <w:style w:type="character" w:customStyle="1" w:styleId="ParaProposalChar">
     <w:name w:val="Para Proposal Char"/>
-    <w:basedOn w:val="DefaultParagraphFont"/>
+    <w:basedOn w:val="a0"/>
     <w:link w:val="ParaProposal"/>
     <w:rsid w:val="001B5382"/>
     <w:rPr>
       <w:rFonts w:ascii="Times New Roman" w:eastAsia="Times New Roman" w:hAnsi="Times New Roman" w:cs="Times New Roman"/>
     </w:rPr>
   </w:style>
-  <w:style w:type="paragraph" w:styleId="Title">
+  <w:style w:type="paragraph" w:styleId="a3">
     <w:name w:val="Title"/>
-    <w:basedOn w:val="Normal"/>
-    <w:next w:val="Normal"/>
-    <w:link w:val="TitleChar"/>
+    <w:basedOn w:val="a"/>
+    <w:next w:val="a"/>
+    <w:link w:val="Char"/>
     <w:uiPriority w:val="10"/>
     <w:qFormat/>
     <w:rsid w:val="001B5382"/>
@@ -1864,10 +1857,10 @@
       <w:szCs w:val="52"/>
     </w:rPr>
   </w:style>
-  <w:style w:type="character" w:customStyle="1" w:styleId="TitleChar">
-    <w:name w:val="Title Char"/>
-    <w:basedOn w:val="DefaultParagraphFont"/>
-    <w:link w:val="Title"/>
+  <w:style w:type="character" w:customStyle="1" w:styleId="Char">
+    <w:name w:val="标题 Char"/>
+    <w:basedOn w:val="a0"/>
+    <w:link w:val="a3"/>
     <w:uiPriority w:val="10"/>
     <w:rsid w:val="001B5382"/>
     <w:rPr>
@@ -1881,7 +1874,7 @@
   </w:style>
   <w:style w:type="paragraph" w:customStyle="1" w:styleId="H2-Proposal">
     <w:name w:val="H2-Proposal"/>
-    <w:basedOn w:val="Title"/>
+    <w:basedOn w:val="a3"/>
     <w:link w:val="H2-ProposalChar"/>
     <w:qFormat/>
     <w:rsid w:val="001B5382"/>
@@ -1912,7 +1905,7 @@
   </w:style>
   <w:style w:type="character" w:customStyle="1" w:styleId="H2-ProposalChar">
     <w:name w:val="H2-Proposal Char"/>
-    <w:basedOn w:val="DefaultParagraphFont"/>
+    <w:basedOn w:val="a0"/>
     <w:link w:val="H2-Proposal"/>
     <w:rsid w:val="001B5382"/>
     <w:rPr>
@@ -1923,7 +1916,7 @@
   </w:style>
   <w:style w:type="paragraph" w:customStyle="1" w:styleId="H1-Proposal">
     <w:name w:val="H1-Proposal"/>
-    <w:basedOn w:val="Normal"/>
+    <w:basedOn w:val="a"/>
     <w:link w:val="H1-ProposalChar"/>
     <w:qFormat/>
     <w:rsid w:val="001B5382"/>
@@ -1945,7 +1938,7 @@
   </w:style>
   <w:style w:type="character" w:customStyle="1" w:styleId="H1-ProposalChar">
     <w:name w:val="H1-Proposal Char"/>
-    <w:basedOn w:val="DefaultParagraphFont"/>
+    <w:basedOn w:val="a0"/>
     <w:link w:val="H1-Proposal"/>
     <w:rsid w:val="001B5382"/>
     <w:rPr>
@@ -1973,10 +1966,10 @@
       <w:i/>
     </w:rPr>
   </w:style>
-  <w:style w:type="paragraph" w:styleId="BalloonText">
+  <w:style w:type="paragraph" w:styleId="a4">
     <w:name w:val="Balloon Text"/>
-    <w:basedOn w:val="Normal"/>
-    <w:link w:val="BalloonTextChar"/>
+    <w:basedOn w:val="a"/>
+    <w:link w:val="Char0"/>
     <w:uiPriority w:val="99"/>
     <w:semiHidden/>
     <w:unhideWhenUsed/>
@@ -1990,10 +1983,10 @@
       <w:szCs w:val="18"/>
     </w:rPr>
   </w:style>
-  <w:style w:type="character" w:customStyle="1" w:styleId="BalloonTextChar">
-    <w:name w:val="Balloon Text Char"/>
-    <w:basedOn w:val="DefaultParagraphFont"/>
-    <w:link w:val="BalloonText"/>
+  <w:style w:type="character" w:customStyle="1" w:styleId="Char0">
+    <w:name w:val="批注框文本 Char"/>
+    <w:basedOn w:val="a0"/>
+    <w:link w:val="a4"/>
     <w:uiPriority w:val="99"/>
     <w:semiHidden/>
     <w:rsid w:val="001B5382"/>
@@ -2005,7 +1998,7 @@
   </w:style>
   <w:style w:type="paragraph" w:customStyle="1" w:styleId="ThesisBullits">
     <w:name w:val="Thesis Bullits"/>
-    <w:basedOn w:val="ListParagraph"/>
+    <w:basedOn w:val="a5"/>
     <w:link w:val="ThesisBullitsChar"/>
     <w:qFormat/>
     <w:rsid w:val="001B5382"/>
@@ -2023,16 +2016,16 @@
   </w:style>
   <w:style w:type="character" w:customStyle="1" w:styleId="ThesisBullitsChar">
     <w:name w:val="Thesis Bullits Char"/>
-    <w:basedOn w:val="DefaultParagraphFont"/>
+    <w:basedOn w:val="a0"/>
     <w:link w:val="ThesisBullits"/>
     <w:rsid w:val="001B5382"/>
     <w:rPr>
       <w:rFonts w:ascii="Times New Roman" w:eastAsia="Times New Roman" w:hAnsi="Times New Roman" w:cs="Times New Roman"/>
     </w:rPr>
   </w:style>
-  <w:style w:type="paragraph" w:styleId="ListParagraph">
+  <w:style w:type="paragraph" w:styleId="a5">
     <w:name w:val="List Paragraph"/>
-    <w:basedOn w:val="Normal"/>
+    <w:basedOn w:val="a"/>
     <w:uiPriority w:val="34"/>
     <w:qFormat/>
     <w:rsid w:val="001B5382"/>

</xml_diff>